<commit_message>
19 maret, percobaan menggunakan internet rumah
</commit_message>
<xml_diff>
--- a/mywork/Dokumen TA2/template-laporanTugasAkhirII Prodi STI 2023.docx
+++ b/mywork/Dokumen TA2/template-laporanTugasAkhirII Prodi STI 2023.docx
@@ -7029,6 +7029,48 @@
           <w:color w:val="000000"/>
           <w:bdr w:val="none" w:sz="0" w:space="0" w:color="auto" w:frame="1"/>
         </w:rPr>
+        <w:fldChar w:fldCharType="begin"/>
+      </w:r>
+      <w:r>
+        <w:rPr>
+          <w:color w:val="000000"/>
+          <w:bdr w:val="none" w:sz="0" w:space="0" w:color="auto" w:frame="1"/>
+        </w:rPr>
+        <w:instrText xml:space="preserve"> </w:instrText>
+      </w:r>
+      <w:r>
+        <w:rPr>
+          <w:color w:val="000000"/>
+          <w:bdr w:val="none" w:sz="0" w:space="0" w:color="auto" w:frame="1"/>
+        </w:rPr>
+        <w:instrText>INCLUDEPICTURE  "https://lh3.googleusercontent.com/80QVlorLLZcERcF0XcI9NNcR4LDnRDPIsEVg5sx33foeFmqZVOX7JOuRYOJoDbcSE1xgjOjbmFjE5HZnk1gDPFauW_1x6WoU01G1FW0XpCtaTw8HqP-Sjb_xbm8dmyceTnWht3t7jNOabrVJEXeYm-Z2o1wP9BsfAzNS6diK-X1zVZte0jR5rf3psSNx" \* MERGEFORMATI</w:instrText>
+      </w:r>
+      <w:r>
+        <w:rPr>
+          <w:color w:val="000000"/>
+          <w:bdr w:val="none" w:sz="0" w:space="0" w:color="auto" w:frame="1"/>
+        </w:rPr>
+        <w:instrText>NET</w:instrText>
+      </w:r>
+      <w:r>
+        <w:rPr>
+          <w:color w:val="000000"/>
+          <w:bdr w:val="none" w:sz="0" w:space="0" w:color="auto" w:frame="1"/>
+        </w:rPr>
+        <w:instrText xml:space="preserve"> </w:instrText>
+      </w:r>
+      <w:r>
+        <w:rPr>
+          <w:color w:val="000000"/>
+          <w:bdr w:val="none" w:sz="0" w:space="0" w:color="auto" w:frame="1"/>
+        </w:rPr>
+        <w:fldChar w:fldCharType="separate"/>
+      </w:r>
+      <w:r>
+        <w:rPr>
+          <w:color w:val="000000"/>
+          <w:bdr w:val="none" w:sz="0" w:space="0" w:color="auto" w:frame="1"/>
+        </w:rPr>
         <w:pict w14:anchorId="73F2F962">
           <v:shapetype id="_x0000_t75" coordsize="21600,21600" o:spt="75" o:preferrelative="t" path="m@4@5l@4@11@9@11@9@5xe" filled="f" stroked="f">
             <v:stroke joinstyle="miter"/>
@@ -7117,6 +7159,13 @@
         </w:rPr>
         <w:fldChar w:fldCharType="end"/>
       </w:r>
+      <w:r>
+        <w:rPr>
+          <w:color w:val="000000"/>
+          <w:bdr w:val="none" w:sz="0" w:space="0" w:color="auto" w:frame="1"/>
+        </w:rPr>
+        <w:fldChar w:fldCharType="end"/>
+      </w:r>
     </w:p>
     <w:p>
       <w:pPr>
@@ -8449,6 +8498,48 @@
           <w:bdr w:val="none" w:sz="0" w:space="0" w:color="auto" w:frame="1"/>
         </w:rPr>
         <w:instrText xml:space="preserve"> INCLUDEPICTURE  "https://lh4.googleusercontent.com/dGuUtCvpN9v2JoOsnOF719wAiIBWGACvq6Av3FKdGaLp5yz0go_gpaAdWL2rLuLQUXcyGT3XD0H6pBS-427kPa2BFrojyKMkwJW2qz22k4NgHsx72EcC-nkfe-tbfsOdRjI8vUZ-BF8KvMCzOT8vvbvmrWSfIMcgM0MBLSWle-vZVYzBNlb0vZJuwJ1B" \* MERGEFORMATINET </w:instrText>
+      </w:r>
+      <w:r>
+        <w:rPr>
+          <w:color w:val="000000"/>
+          <w:bdr w:val="none" w:sz="0" w:space="0" w:color="auto" w:frame="1"/>
+        </w:rPr>
+        <w:fldChar w:fldCharType="separate"/>
+      </w:r>
+      <w:r>
+        <w:rPr>
+          <w:color w:val="000000"/>
+          <w:bdr w:val="none" w:sz="0" w:space="0" w:color="auto" w:frame="1"/>
+        </w:rPr>
+        <w:fldChar w:fldCharType="begin"/>
+      </w:r>
+      <w:r>
+        <w:rPr>
+          <w:color w:val="000000"/>
+          <w:bdr w:val="none" w:sz="0" w:space="0" w:color="auto" w:frame="1"/>
+        </w:rPr>
+        <w:instrText xml:space="preserve"> </w:instrText>
+      </w:r>
+      <w:r>
+        <w:rPr>
+          <w:color w:val="000000"/>
+          <w:bdr w:val="none" w:sz="0" w:space="0" w:color="auto" w:frame="1"/>
+        </w:rPr>
+        <w:instrText>INCLUDEPICTURE  "https://lh4.googleusercontent.com/dGuUtCvpN9v2JoOsnOF719wAiIBWGACvq6Av3FKdGaLp5yz0go_gpaAdWL2rLuLQUXcyGT3XD0H6pBS-427kPa2BFrojyKMkwJW2qz22k4NgHsx72EcC-nkfe-tbfsOdRjI8vUZ-BF8KvMCzOT8vvbvmrWSfIMcgM0MB</w:instrText>
+      </w:r>
+      <w:r>
+        <w:rPr>
+          <w:color w:val="000000"/>
+          <w:bdr w:val="none" w:sz="0" w:space="0" w:color="auto" w:frame="1"/>
+        </w:rPr>
+        <w:instrText>LSWle-vZVYzBNlb0vZJuwJ1B" \* MERGEFORMATINET</w:instrText>
+      </w:r>
+      <w:r>
+        <w:rPr>
+          <w:color w:val="000000"/>
+          <w:bdr w:val="none" w:sz="0" w:space="0" w:color="auto" w:frame="1"/>
+        </w:rPr>
+        <w:instrText xml:space="preserve"> </w:instrText>
       </w:r>
       <w:r>
         <w:rPr>
@@ -8467,6 +8558,13 @@
             <v:imagedata r:id="rId21" r:href="rId22"/>
           </v:shape>
         </w:pict>
+      </w:r>
+      <w:r>
+        <w:rPr>
+          <w:color w:val="000000"/>
+          <w:bdr w:val="none" w:sz="0" w:space="0" w:color="auto" w:frame="1"/>
+        </w:rPr>
+        <w:fldChar w:fldCharType="end"/>
       </w:r>
       <w:r>
         <w:rPr>
@@ -9540,6 +9638,48 @@
           <w:color w:val="000000"/>
           <w:bdr w:val="none" w:sz="0" w:space="0" w:color="auto" w:frame="1"/>
         </w:rPr>
+        <w:fldChar w:fldCharType="begin"/>
+      </w:r>
+      <w:r>
+        <w:rPr>
+          <w:color w:val="000000"/>
+          <w:bdr w:val="none" w:sz="0" w:space="0" w:color="auto" w:frame="1"/>
+        </w:rPr>
+        <w:instrText xml:space="preserve"> </w:instrText>
+      </w:r>
+      <w:r>
+        <w:rPr>
+          <w:color w:val="000000"/>
+          <w:bdr w:val="none" w:sz="0" w:space="0" w:color="auto" w:frame="1"/>
+        </w:rPr>
+        <w:instrText>INCLUDEPICTURE  "https://lh3.googleusercontent.com/zgKHLWjAe19Ay3aCerMuaPYzmubHK7zd-HXspeadHVBBesSJZol0W8nwBGFDx4bu4lFKcWyffBH0VHogt8axVoPCF9rYXXXQK9eYw82CW9ClGQL5j249YrPYvZkG3ehKoZn7KMkYNjf6aKOCe39qnh8VGxUGok6oADWW1GmM4ViJCCXUaNyR1_z0</w:instrText>
+      </w:r>
+      <w:r>
+        <w:rPr>
+          <w:color w:val="000000"/>
+          <w:bdr w:val="none" w:sz="0" w:space="0" w:color="auto" w:frame="1"/>
+        </w:rPr>
+        <w:instrText>JaM6" \* MERGEFORMATINET</w:instrText>
+      </w:r>
+      <w:r>
+        <w:rPr>
+          <w:color w:val="000000"/>
+          <w:bdr w:val="none" w:sz="0" w:space="0" w:color="auto" w:frame="1"/>
+        </w:rPr>
+        <w:instrText xml:space="preserve"> </w:instrText>
+      </w:r>
+      <w:r>
+        <w:rPr>
+          <w:color w:val="000000"/>
+          <w:bdr w:val="none" w:sz="0" w:space="0" w:color="auto" w:frame="1"/>
+        </w:rPr>
+        <w:fldChar w:fldCharType="separate"/>
+      </w:r>
+      <w:r>
+        <w:rPr>
+          <w:color w:val="000000"/>
+          <w:bdr w:val="none" w:sz="0" w:space="0" w:color="auto" w:frame="1"/>
+        </w:rPr>
         <w:pict w14:anchorId="4D6DB4A1">
           <v:shape id="_x0000_i1027" type="#_x0000_t75" style="width:324.6pt;height:133.8pt" o:bordertopcolor="this" o:borderleftcolor="this" o:borderbottomcolor="this" o:borderrightcolor="this">
             <v:imagedata r:id="rId23" r:href="rId24"/>
@@ -9613,6 +9753,13 @@
         </w:rPr>
         <w:fldChar w:fldCharType="end"/>
       </w:r>
+      <w:r>
+        <w:rPr>
+          <w:color w:val="000000"/>
+          <w:bdr w:val="none" w:sz="0" w:space="0" w:color="auto" w:frame="1"/>
+        </w:rPr>
+        <w:fldChar w:fldCharType="end"/>
+      </w:r>
     </w:p>
     <w:p>
       <w:pPr>
@@ -11029,6 +11176,60 @@
           <w:lang w:eastAsia="ja-JP"/>
         </w:rPr>
         <w:instrText xml:space="preserve"> INCLUDEPICTURE  "https://lh4.googleusercontent.com/ww1DVkCo4h7jmEehdzyigMHmZryk1S_puBwUHpF_Z7HdVOfHuN2dpJ_lobZViNKwZptHaPfXK-0EKpvs-i2y_ZA00iRpdqcbRVMIXdeU0_U9ltPax3i1WSMiEa8q8au12KSH58ubPa7dE_l6eRU0OtojJH9EDH7ZMbXwdYDQC461pFoeIO9SG3Dfxndc" \* MERGEFORMATINET </w:instrText>
+      </w:r>
+      <w:r>
+        <w:rPr>
+          <w:color w:val="282829"/>
+          <w:szCs w:val="24"/>
+          <w:bdr w:val="none" w:sz="0" w:space="0" w:color="auto" w:frame="1"/>
+          <w:lang w:eastAsia="ja-JP"/>
+        </w:rPr>
+        <w:fldChar w:fldCharType="separate"/>
+      </w:r>
+      <w:r>
+        <w:rPr>
+          <w:color w:val="282829"/>
+          <w:szCs w:val="24"/>
+          <w:bdr w:val="none" w:sz="0" w:space="0" w:color="auto" w:frame="1"/>
+          <w:lang w:eastAsia="ja-JP"/>
+        </w:rPr>
+        <w:fldChar w:fldCharType="begin"/>
+      </w:r>
+      <w:r>
+        <w:rPr>
+          <w:color w:val="282829"/>
+          <w:szCs w:val="24"/>
+          <w:bdr w:val="none" w:sz="0" w:space="0" w:color="auto" w:frame="1"/>
+          <w:lang w:eastAsia="ja-JP"/>
+        </w:rPr>
+        <w:instrText xml:space="preserve"> </w:instrText>
+      </w:r>
+      <w:r>
+        <w:rPr>
+          <w:color w:val="282829"/>
+          <w:szCs w:val="24"/>
+          <w:bdr w:val="none" w:sz="0" w:space="0" w:color="auto" w:frame="1"/>
+          <w:lang w:eastAsia="ja-JP"/>
+        </w:rPr>
+        <w:instrText>INCLUDEPICTURE  "https://lh4.googleusercontent.com/ww1DVkCo4h7jmEehdzyigMHmZryk1S_puBwUHpF_Z7HdVOfHuN2dpJ_lobZViNKwZptHaPfXK-0EKpvs-i2y_ZA00iRpdqcbRVMIXdeU0_U9ltPax3i1WSMiEa8q8au12KSH58ubPa7dE_l6eRU0OtojJH9EDH7ZMbXwdYDQC461pFoeIO9SG3Dfxndc" \* M</w:instrText>
+      </w:r>
+      <w:r>
+        <w:rPr>
+          <w:color w:val="282829"/>
+          <w:szCs w:val="24"/>
+          <w:bdr w:val="none" w:sz="0" w:space="0" w:color="auto" w:frame="1"/>
+          <w:lang w:eastAsia="ja-JP"/>
+        </w:rPr>
+        <w:instrText>ERGEFORMATINET</w:instrText>
+      </w:r>
+      <w:r>
+        <w:rPr>
+          <w:color w:val="282829"/>
+          <w:szCs w:val="24"/>
+          <w:bdr w:val="none" w:sz="0" w:space="0" w:color="auto" w:frame="1"/>
+          <w:lang w:eastAsia="ja-JP"/>
+        </w:rPr>
+        <w:instrText xml:space="preserve"> </w:instrText>
       </w:r>
       <w:r>
         <w:rPr>
@@ -11051,6 +11252,15 @@
             <v:imagedata r:id="rId25" r:href="rId26"/>
           </v:shape>
         </w:pict>
+      </w:r>
+      <w:r>
+        <w:rPr>
+          <w:color w:val="282829"/>
+          <w:szCs w:val="24"/>
+          <w:bdr w:val="none" w:sz="0" w:space="0" w:color="auto" w:frame="1"/>
+          <w:lang w:eastAsia="ja-JP"/>
+        </w:rPr>
+        <w:fldChar w:fldCharType="end"/>
       </w:r>
       <w:r>
         <w:rPr>
@@ -13492,11 +13702,60 @@
           <w:color w:val="000000"/>
           <w:bdr w:val="none" w:sz="0" w:space="0" w:color="auto" w:frame="1"/>
         </w:rPr>
+        <w:fldChar w:fldCharType="begin"/>
+      </w:r>
+      <w:r>
+        <w:rPr>
+          <w:color w:val="000000"/>
+          <w:bdr w:val="none" w:sz="0" w:space="0" w:color="auto" w:frame="1"/>
+        </w:rPr>
+        <w:instrText xml:space="preserve"> </w:instrText>
+      </w:r>
+      <w:r>
+        <w:rPr>
+          <w:color w:val="000000"/>
+          <w:bdr w:val="none" w:sz="0" w:space="0" w:color="auto" w:frame="1"/>
+        </w:rPr>
+        <w:instrText>INCLUDEPICTURE  "https://lh6.googleusercontent.com/i0LU7mZ6zZP8VZtq5OjH2IxQQwy50a4Y2HhXdknb0JMxi_usRJSmU_Wo4vp-ZmZEs3OeQYLWliBFKBSq7ZVVdeqGVqQ9NAfDC0RvwSZJ6AxYcfuLv95T5VgGMGQEo5RTTIJ_ApHakJ8llYxmK67roG7JuCEloXjGNYvL</w:instrText>
+      </w:r>
+      <w:r>
+        <w:rPr>
+          <w:color w:val="000000"/>
+          <w:bdr w:val="none" w:sz="0" w:space="0" w:color="auto" w:frame="1"/>
+        </w:rPr>
+        <w:instrText>TRjDpaWTt0XpzB5vA0Giq-kC" \* MERGEFORMATINET</w:instrText>
+      </w:r>
+      <w:r>
+        <w:rPr>
+          <w:color w:val="000000"/>
+          <w:bdr w:val="none" w:sz="0" w:space="0" w:color="auto" w:frame="1"/>
+        </w:rPr>
+        <w:instrText xml:space="preserve"> </w:instrText>
+      </w:r>
+      <w:r>
+        <w:rPr>
+          <w:color w:val="000000"/>
+          <w:bdr w:val="none" w:sz="0" w:space="0" w:color="auto" w:frame="1"/>
+        </w:rPr>
+        <w:fldChar w:fldCharType="separate"/>
+      </w:r>
+      <w:r>
+        <w:rPr>
+          <w:color w:val="000000"/>
+          <w:bdr w:val="none" w:sz="0" w:space="0" w:color="auto" w:frame="1"/>
+        </w:rPr>
         <w:pict w14:anchorId="65396DE5">
           <v:shape id="_x0000_i1029" type="#_x0000_t75" style="width:192.6pt;height:183pt">
             <v:imagedata r:id="rId28" r:href="rId29"/>
           </v:shape>
         </w:pict>
+      </w:r>
+      <w:r>
+        <w:rPr>
+          <w:color w:val="000000"/>
+          <w:bdr w:val="none" w:sz="0" w:space="0" w:color="auto" w:frame="1"/>
+        </w:rPr>
+        <w:fldChar w:fldCharType="end"/>
       </w:r>
       <w:r>
         <w:rPr>
@@ -18597,8 +18856,6 @@
       <w:r>
         <w:t>Submission</w:t>
       </w:r>
-      <w:bookmarkStart w:id="49" w:name="_GoBack"/>
-      <w:bookmarkEnd w:id="49"/>
     </w:p>
     <w:p>
       <w:pPr>
@@ -20648,19 +20905,7 @@
         <w:rPr>
           <w:lang w:val="en-GB"/>
         </w:rPr>
-        <w:t xml:space="preserve">Tabel X menunjukkan atribut apa saja yang terdapat dalam satu item </w:t>
-      </w:r>
-      <w:r>
-        <w:rPr>
-          <w:lang w:val="en-GB"/>
-        </w:rPr>
-        <w:t>komentar</w:t>
-      </w:r>
-      <w:r>
-        <w:rPr>
-          <w:lang w:val="en-GB"/>
-        </w:rPr>
-        <w:t xml:space="preserve"> dari Reddit API.</w:t>
+        <w:t>Tabel X menunjukkan atribut apa saja yang terdapat dalam satu item komentar dari Reddit API.</w:t>
       </w:r>
     </w:p>
     <w:tbl>
@@ -22149,10 +22394,33 @@
       <w:pPr>
         <w:pStyle w:val="Heading2"/>
       </w:pPr>
-      <w:bookmarkStart w:id="50" w:name="_Toc130150612"/>
+      <w:bookmarkStart w:id="49" w:name="_Toc130150612"/>
       <w:r>
         <w:t>Virtual Machine</w:t>
       </w:r>
+      <w:bookmarkEnd w:id="49"/>
+    </w:p>
+    <w:p>
+      <w:pPr>
+        <w:rPr>
+          <w:lang w:val="en-GB"/>
+        </w:rPr>
+      </w:pPr>
+      <w:r>
+        <w:rPr>
+          <w:lang w:val="en-GB"/>
+        </w:rPr>
+        <w:t>Blablabla</w:t>
+      </w:r>
+    </w:p>
+    <w:p>
+      <w:pPr>
+        <w:pStyle w:val="Heading2"/>
+      </w:pPr>
+      <w:bookmarkStart w:id="50" w:name="_Toc130150613"/>
+      <w:r>
+        <w:t>Pengujian Kemampuan Crawling Sistem</w:t>
+      </w:r>
       <w:bookmarkEnd w:id="50"/>
     </w:p>
     <w:p>
@@ -22165,41 +22433,18 @@
         <w:rPr>
           <w:lang w:val="en-GB"/>
         </w:rPr>
-        <w:t>Blablabla</w:t>
-      </w:r>
-    </w:p>
-    <w:p>
-      <w:pPr>
-        <w:pStyle w:val="Heading2"/>
-      </w:pPr>
-      <w:bookmarkStart w:id="51" w:name="_Toc130150613"/>
-      <w:r>
-        <w:t>Pengujian Kemampuan Crawling Sistem</w:t>
+        <w:t>Pengujian ini dilakukan untuk melihat seberapa reliabel sistem dalam mengambil data kasar dari Reddit. Pengambilan data dilakukan dalam beberapa kondisi dan dibandingkan untuk mencari metode yang paling efektif dalam menjalankan skenario tersebut.</w:t>
+      </w:r>
+    </w:p>
+    <w:p>
+      <w:pPr>
+        <w:pStyle w:val="Heading3"/>
+      </w:pPr>
+      <w:bookmarkStart w:id="51" w:name="_Toc130150614"/>
+      <w:r>
+        <w:t>Berdasarkan Network</w:t>
       </w:r>
       <w:bookmarkEnd w:id="51"/>
-    </w:p>
-    <w:p>
-      <w:pPr>
-        <w:rPr>
-          <w:lang w:val="en-GB"/>
-        </w:rPr>
-      </w:pPr>
-      <w:r>
-        <w:rPr>
-          <w:lang w:val="en-GB"/>
-        </w:rPr>
-        <w:t>Pengujian ini dilakukan untuk melihat seberapa reliabel sistem dalam mengambil data kasar dari Reddit. Pengambilan data dilakukan dalam beberapa kondisi dan dibandingkan untuk mencari metode yang paling efektif dalam menjalankan skenario tersebut.</w:t>
-      </w:r>
-    </w:p>
-    <w:p>
-      <w:pPr>
-        <w:pStyle w:val="Heading3"/>
-      </w:pPr>
-      <w:bookmarkStart w:id="52" w:name="_Toc130150614"/>
-      <w:r>
-        <w:t>Berdasarkan Network</w:t>
-      </w:r>
-      <w:bookmarkEnd w:id="52"/>
     </w:p>
     <w:p>
       <w:pPr>
@@ -22426,12 +22671,12 @@
         <w:tblLook w:val="04A0" w:firstRow="1" w:lastRow="0" w:firstColumn="1" w:lastColumn="0" w:noHBand="0" w:noVBand="1"/>
       </w:tblPr>
       <w:tblGrid>
-        <w:gridCol w:w="1149"/>
+        <w:gridCol w:w="1243"/>
         <w:gridCol w:w="1337"/>
-        <w:gridCol w:w="1272"/>
-        <w:gridCol w:w="1251"/>
-        <w:gridCol w:w="997"/>
-        <w:gridCol w:w="998"/>
+        <w:gridCol w:w="1264"/>
+        <w:gridCol w:w="1240"/>
+        <w:gridCol w:w="960"/>
+        <w:gridCol w:w="960"/>
         <w:gridCol w:w="923"/>
       </w:tblGrid>
       <w:tr>
@@ -23015,7 +23260,7 @@
               <w:rPr>
                 <w:lang w:val="en-GB"/>
               </w:rPr>
-              <w:t>Eduroam</w:t>
+              <w:t>Firstmedia</w:t>
             </w:r>
           </w:p>
         </w:tc>
@@ -23034,7 +23279,7 @@
               <w:rPr>
                 <w:lang w:val="en-GB"/>
               </w:rPr>
-              <w:t>-</w:t>
+              <w:t>ITB VPN</w:t>
             </w:r>
           </w:p>
         </w:tc>
@@ -23053,7 +23298,7 @@
               <w:rPr>
                 <w:lang w:val="en-GB"/>
               </w:rPr>
-              <w:t>15</w:t>
+              <w:t>28</w:t>
             </w:r>
           </w:p>
         </w:tc>
@@ -23072,7 +23317,7 @@
               <w:rPr>
                 <w:lang w:val="en-GB"/>
               </w:rPr>
-              <w:t>19</w:t>
+              <w:t>23</w:t>
             </w:r>
           </w:p>
         </w:tc>
@@ -23091,7 +23336,7 @@
               <w:rPr>
                 <w:lang w:val="en-GB"/>
               </w:rPr>
-              <w:t>0,26</w:t>
+              <w:t>0,16</w:t>
             </w:r>
           </w:p>
         </w:tc>
@@ -23110,7 +23355,7 @@
               <w:rPr>
                 <w:lang w:val="en-GB"/>
               </w:rPr>
-              <w:t>0,8</w:t>
+              <w:t>0,5</w:t>
             </w:r>
           </w:p>
         </w:tc>
@@ -23150,6 +23395,278 @@
               <w:rPr>
                 <w:lang w:val="en-GB"/>
               </w:rPr>
+              <w:t>Firstmedia</w:t>
+            </w:r>
+          </w:p>
+        </w:tc>
+        <w:tc>
+          <w:tcPr>
+            <w:tcW w:w="1337" w:type="dxa"/>
+          </w:tcPr>
+          <w:p>
+            <w:pPr>
+              <w:jc w:val="center"/>
+              <w:rPr>
+                <w:lang w:val="en-GB"/>
+              </w:rPr>
+            </w:pPr>
+            <w:r>
+              <w:rPr>
+                <w:lang w:val="en-GB"/>
+              </w:rPr>
+              <w:t>Cloudflare 1.1.1.1</w:t>
+            </w:r>
+          </w:p>
+        </w:tc>
+        <w:tc>
+          <w:tcPr>
+            <w:tcW w:w="1285" w:type="dxa"/>
+          </w:tcPr>
+          <w:p>
+            <w:pPr>
+              <w:jc w:val="center"/>
+              <w:rPr>
+                <w:lang w:val="en-GB"/>
+              </w:rPr>
+            </w:pPr>
+            <w:r>
+              <w:rPr>
+                <w:lang w:val="en-GB"/>
+              </w:rPr>
+              <w:t>94</w:t>
+            </w:r>
+          </w:p>
+        </w:tc>
+        <w:tc>
+          <w:tcPr>
+            <w:tcW w:w="1270" w:type="dxa"/>
+          </w:tcPr>
+          <w:p>
+            <w:pPr>
+              <w:jc w:val="center"/>
+              <w:rPr>
+                <w:lang w:val="en-GB"/>
+              </w:rPr>
+            </w:pPr>
+            <w:r>
+              <w:rPr>
+                <w:lang w:val="en-GB"/>
+              </w:rPr>
+              <w:t>266</w:t>
+            </w:r>
+          </w:p>
+        </w:tc>
+        <w:tc>
+          <w:tcPr>
+            <w:tcW w:w="1062" w:type="dxa"/>
+          </w:tcPr>
+          <w:p>
+            <w:pPr>
+              <w:jc w:val="center"/>
+              <w:rPr>
+                <w:lang w:val="en-GB"/>
+              </w:rPr>
+            </w:pPr>
+            <w:r>
+              <w:rPr>
+                <w:lang w:val="en-GB"/>
+              </w:rPr>
+              <w:t>0,13</w:t>
+            </w:r>
+            <w:bookmarkStart w:id="52" w:name="_GoBack"/>
+            <w:bookmarkEnd w:id="52"/>
+          </w:p>
+        </w:tc>
+        <w:tc>
+          <w:tcPr>
+            <w:tcW w:w="1063" w:type="dxa"/>
+          </w:tcPr>
+          <w:p>
+            <w:pPr>
+              <w:jc w:val="center"/>
+              <w:rPr>
+                <w:lang w:val="en-GB"/>
+              </w:rPr>
+            </w:pPr>
+            <w:r>
+              <w:rPr>
+                <w:lang w:val="en-GB"/>
+              </w:rPr>
+              <w:t>0,4</w:t>
+            </w:r>
+          </w:p>
+        </w:tc>
+        <w:tc>
+          <w:tcPr>
+            <w:tcW w:w="714" w:type="dxa"/>
+          </w:tcPr>
+          <w:p>
+            <w:pPr>
+              <w:jc w:val="center"/>
+              <w:rPr>
+                <w:lang w:val="en-GB"/>
+              </w:rPr>
+            </w:pPr>
+            <w:r>
+              <w:rPr>
+                <w:lang w:val="en-GB"/>
+              </w:rPr>
+              <w:t>157</w:t>
+            </w:r>
+          </w:p>
+        </w:tc>
+      </w:tr>
+      <w:tr>
+        <w:tc>
+          <w:tcPr>
+            <w:tcW w:w="1196" w:type="dxa"/>
+          </w:tcPr>
+          <w:p>
+            <w:pPr>
+              <w:jc w:val="center"/>
+              <w:rPr>
+                <w:lang w:val="en-GB"/>
+              </w:rPr>
+            </w:pPr>
+            <w:r>
+              <w:rPr>
+                <w:lang w:val="en-GB"/>
+              </w:rPr>
+              <w:t>Eduroam</w:t>
+            </w:r>
+          </w:p>
+        </w:tc>
+        <w:tc>
+          <w:tcPr>
+            <w:tcW w:w="1337" w:type="dxa"/>
+          </w:tcPr>
+          <w:p>
+            <w:pPr>
+              <w:jc w:val="center"/>
+              <w:rPr>
+                <w:lang w:val="en-GB"/>
+              </w:rPr>
+            </w:pPr>
+            <w:r>
+              <w:rPr>
+                <w:lang w:val="en-GB"/>
+              </w:rPr>
+              <w:t>-</w:t>
+            </w:r>
+          </w:p>
+        </w:tc>
+        <w:tc>
+          <w:tcPr>
+            <w:tcW w:w="1285" w:type="dxa"/>
+          </w:tcPr>
+          <w:p>
+            <w:pPr>
+              <w:jc w:val="center"/>
+              <w:rPr>
+                <w:lang w:val="en-GB"/>
+              </w:rPr>
+            </w:pPr>
+            <w:r>
+              <w:rPr>
+                <w:lang w:val="en-GB"/>
+              </w:rPr>
+              <w:t>15</w:t>
+            </w:r>
+          </w:p>
+        </w:tc>
+        <w:tc>
+          <w:tcPr>
+            <w:tcW w:w="1270" w:type="dxa"/>
+          </w:tcPr>
+          <w:p>
+            <w:pPr>
+              <w:jc w:val="center"/>
+              <w:rPr>
+                <w:lang w:val="en-GB"/>
+              </w:rPr>
+            </w:pPr>
+            <w:r>
+              <w:rPr>
+                <w:lang w:val="en-GB"/>
+              </w:rPr>
+              <w:t>19</w:t>
+            </w:r>
+          </w:p>
+        </w:tc>
+        <w:tc>
+          <w:tcPr>
+            <w:tcW w:w="1062" w:type="dxa"/>
+          </w:tcPr>
+          <w:p>
+            <w:pPr>
+              <w:jc w:val="center"/>
+              <w:rPr>
+                <w:lang w:val="en-GB"/>
+              </w:rPr>
+            </w:pPr>
+            <w:r>
+              <w:rPr>
+                <w:lang w:val="en-GB"/>
+              </w:rPr>
+              <w:t>0,26</w:t>
+            </w:r>
+          </w:p>
+        </w:tc>
+        <w:tc>
+          <w:tcPr>
+            <w:tcW w:w="1063" w:type="dxa"/>
+          </w:tcPr>
+          <w:p>
+            <w:pPr>
+              <w:jc w:val="center"/>
+              <w:rPr>
+                <w:lang w:val="en-GB"/>
+              </w:rPr>
+            </w:pPr>
+            <w:r>
+              <w:rPr>
+                <w:lang w:val="en-GB"/>
+              </w:rPr>
+              <w:t>0,8</w:t>
+            </w:r>
+          </w:p>
+        </w:tc>
+        <w:tc>
+          <w:tcPr>
+            <w:tcW w:w="714" w:type="dxa"/>
+          </w:tcPr>
+          <w:p>
+            <w:pPr>
+              <w:jc w:val="center"/>
+              <w:rPr>
+                <w:lang w:val="en-GB"/>
+              </w:rPr>
+            </w:pPr>
+            <w:r>
+              <w:rPr>
+                <w:lang w:val="en-GB"/>
+              </w:rPr>
+              <w:t>157</w:t>
+            </w:r>
+          </w:p>
+        </w:tc>
+      </w:tr>
+      <w:tr>
+        <w:tc>
+          <w:tcPr>
+            <w:tcW w:w="1196" w:type="dxa"/>
+          </w:tcPr>
+          <w:p>
+            <w:pPr>
+              <w:jc w:val="center"/>
+              <w:rPr>
+                <w:lang w:val="en-GB"/>
+              </w:rPr>
+            </w:pPr>
+            <w:r>
+              <w:rPr>
+                <w:lang w:val="en-GB"/>
+              </w:rPr>
               <w:t>Cloud network</w:t>
             </w:r>
           </w:p>
@@ -23323,7 +23840,14 @@
         <w:rPr>
           <w:lang w:val="en-GB"/>
         </w:rPr>
-        <w:t xml:space="preserve"> scraping. Perintah terminal yang digunakan adalah sebagai berikut (dengan nilai x dan y yang bervariasi).</w:t>
+        <w:t xml:space="preserve"> </w:t>
+      </w:r>
+      <w:r>
+        <w:rPr>
+          <w:lang w:val="en-GB"/>
+        </w:rPr>
+        <w:lastRenderedPageBreak/>
+        <w:t>scraping. Perintah terminal yang digunakan adalah sebagai berikut (dengan nilai x dan y yang bervariasi).</w:t>
       </w:r>
     </w:p>
     <w:p>
@@ -23338,7 +23862,6 @@
           <w:noProof/>
           <w:lang w:val="en-GB"/>
         </w:rPr>
-        <w:lastRenderedPageBreak/>
         <mc:AlternateContent>
           <mc:Choice Requires="wps">
             <w:drawing>
@@ -26310,6 +26833,7 @@
         <w:docPartUnique/>
       </w:docPartObj>
     </w:sdtPr>
+    <w:sdtEndPr/>
     <w:sdtContent>
       <w:p>
         <w:pPr>
@@ -30342,20 +30866,20 @@
 </file>
 
 <file path=customXml/item1.xml><?xml version="1.0" encoding="utf-8"?>
-<p:properties xmlns:p="http://schemas.microsoft.com/office/2006/metadata/properties" xmlns:xsi="http://www.w3.org/2001/XMLSchema-instance" xmlns:pc="http://schemas.microsoft.com/office/infopath/2007/PartnerControls">
-  <documentManagement>
-    <ReferenceId xmlns="30b90db0-240d-4cd9-b365-1cb8ec60d5fb" xsi:nil="true"/>
-  </documentManagement>
-</p:properties>
-</file>
-
-<file path=customXml/item2.xml><?xml version="1.0" encoding="utf-8"?>
 <?mso-contentType ?>
 <FormTemplates xmlns="http://schemas.microsoft.com/sharepoint/v3/contenttype/forms">
   <Display>DocumentLibraryForm</Display>
   <Edit>DocumentLibraryForm</Edit>
   <New>DocumentLibraryForm</New>
 </FormTemplates>
+</file>
+
+<file path=customXml/item2.xml><?xml version="1.0" encoding="utf-8"?>
+<p:properties xmlns:p="http://schemas.microsoft.com/office/2006/metadata/properties" xmlns:xsi="http://www.w3.org/2001/XMLSchema-instance" xmlns:pc="http://schemas.microsoft.com/office/infopath/2007/PartnerControls">
+  <documentManagement>
+    <ReferenceId xmlns="30b90db0-240d-4cd9-b365-1cb8ec60d5fb" xsi:nil="true"/>
+  </documentManagement>
+</p:properties>
 </file>
 
 <file path=customXml/item3.xml><?xml version="1.0" encoding="utf-8"?>
@@ -30489,19 +31013,19 @@
 </file>
 
 <file path=customXml/itemProps1.xml><?xml version="1.0" encoding="utf-8"?>
+<ds:datastoreItem xmlns:ds="http://schemas.openxmlformats.org/officeDocument/2006/customXml" ds:itemID="{8B0E28A4-75FD-4B84-8351-B1D9B432FFC6}">
+  <ds:schemaRefs>
+    <ds:schemaRef ds:uri="http://schemas.microsoft.com/sharepoint/v3/contenttype/forms"/>
+  </ds:schemaRefs>
+</ds:datastoreItem>
+</file>
+
+<file path=customXml/itemProps2.xml><?xml version="1.0" encoding="utf-8"?>
 <ds:datastoreItem xmlns:ds="http://schemas.openxmlformats.org/officeDocument/2006/customXml" ds:itemID="{D7229D71-EAB2-47FF-A263-509C28FF7B24}">
   <ds:schemaRefs>
     <ds:schemaRef ds:uri="http://schemas.microsoft.com/office/2006/metadata/properties"/>
     <ds:schemaRef ds:uri="http://schemas.microsoft.com/office/infopath/2007/PartnerControls"/>
     <ds:schemaRef ds:uri="30b90db0-240d-4cd9-b365-1cb8ec60d5fb"/>
-  </ds:schemaRefs>
-</ds:datastoreItem>
-</file>
-
-<file path=customXml/itemProps2.xml><?xml version="1.0" encoding="utf-8"?>
-<ds:datastoreItem xmlns:ds="http://schemas.openxmlformats.org/officeDocument/2006/customXml" ds:itemID="{8B0E28A4-75FD-4B84-8351-B1D9B432FFC6}">
-  <ds:schemaRefs>
-    <ds:schemaRef ds:uri="http://schemas.microsoft.com/sharepoint/v3/contenttype/forms"/>
   </ds:schemaRefs>
 </ds:datastoreItem>
 </file>
@@ -30525,7 +31049,7 @@
 </file>
 
 <file path=customXml/itemProps4.xml><?xml version="1.0" encoding="utf-8"?>
-<ds:datastoreItem xmlns:ds="http://schemas.openxmlformats.org/officeDocument/2006/customXml" ds:itemID="{5C11DE9A-D02C-4B47-9868-1B0281897769}">
+<ds:datastoreItem xmlns:ds="http://schemas.openxmlformats.org/officeDocument/2006/customXml" ds:itemID="{D0253CED-7D49-4FE5-9761-F14C4D1264CE}">
   <ds:schemaRefs>
     <ds:schemaRef ds:uri="http://schemas.openxmlformats.org/officeDocument/2006/bibliography"/>
   </ds:schemaRefs>

</xml_diff>